<commit_message>
Actualizar todas las guías
</commit_message>
<xml_diff>
--- a/ES-Instructivos/WebCheckout/Guia de certificación WC para Puerto Rico 1.1.docx
+++ b/ES-Instructivos/WebCheckout/Guia de certificación WC para Puerto Rico 1.1.docx
@@ -893,7 +893,7 @@
               <w:lang w:val="es-UY" w:eastAsia="es-UY"/>
             </w:rPr>
             <w:drawing>
-              <wp:anchor distT="0" distB="0" distL="114300" distR="114300" simplePos="0" relativeHeight="251647994" behindDoc="0" locked="0" layoutInCell="1" allowOverlap="1" wp14:anchorId="7717146D" wp14:editId="1E835CBB">
+              <wp:anchor distT="0" distB="0" distL="114300" distR="114300" simplePos="0" relativeHeight="251647994" behindDoc="0" locked="0" layoutInCell="1" allowOverlap="1" wp14:anchorId="7717146D" wp14:editId="7C63CFE8">
                 <wp:simplePos x="0" y="0"/>
                 <wp:positionH relativeFrom="margin">
                   <wp:posOffset>-918845</wp:posOffset>
@@ -23354,9 +23354,6 @@
       <w:pPr>
         <w:spacing w:before="0" w:after="0" w:line="360" w:lineRule="auto"/>
         <w:jc w:val="both"/>
-        <w:rPr>
-          <w:lang w:val="es-CO"/>
-        </w:rPr>
       </w:pPr>
       <w:r>
         <w:rPr>
@@ -23394,14 +23391,396 @@
     </w:p>
     <w:p>
       <w:pPr>
-        <w:spacing w:before="0" w:after="0" w:line="240" w:lineRule="auto"/>
+        <w:spacing w:before="0" w:after="0" w:line="360" w:lineRule="auto"/>
+        <w:jc w:val="both"/>
         <w:rPr>
           <w:lang w:val="es-CO"/>
         </w:rPr>
       </w:pPr>
+      <w:r>
+        <w:rPr>
+          <w:noProof/>
+        </w:rPr>
+        <w:lastRenderedPageBreak/>
+        <w:drawing>
+          <wp:anchor distT="0" distB="0" distL="114300" distR="114300" simplePos="0" relativeHeight="251704320" behindDoc="0" locked="0" layoutInCell="1" allowOverlap="1" wp14:anchorId="455C5C8A" wp14:editId="1CCF521A">
+            <wp:simplePos x="0" y="0"/>
+            <wp:positionH relativeFrom="column">
+              <wp:posOffset>2007870</wp:posOffset>
+            </wp:positionH>
+            <wp:positionV relativeFrom="paragraph">
+              <wp:posOffset>4940300</wp:posOffset>
+            </wp:positionV>
+            <wp:extent cx="299720" cy="299721"/>
+            <wp:effectExtent l="0" t="0" r="5080" b="5080"/>
+            <wp:wrapSquare wrapText="bothSides"/>
+            <wp:docPr id="59" name="Imagen 59" descr="Dibujo con letras blancas&#10;&#10;El contenido generado por IA puede ser incorrecto.">
+              <a:hlinkClick xmlns:a="http://schemas.openxmlformats.org/drawingml/2006/main" r:id="rId56"/>
+            </wp:docPr>
+            <wp:cNvGraphicFramePr>
+              <a:graphicFrameLocks xmlns:a="http://schemas.openxmlformats.org/drawingml/2006/main" noChangeAspect="1"/>
+            </wp:cNvGraphicFramePr>
+            <a:graphic xmlns:a="http://schemas.openxmlformats.org/drawingml/2006/main">
+              <a:graphicData uri="http://schemas.openxmlformats.org/drawingml/2006/picture">
+                <pic:pic xmlns:pic="http://schemas.openxmlformats.org/drawingml/2006/picture">
+                  <pic:nvPicPr>
+                    <pic:cNvPr id="59" name="Imagen 59" descr="Dibujo con letras blancas&#10;&#10;El contenido generado por IA puede ser incorrecto.">
+                      <a:hlinkClick r:id="rId56"/>
+                    </pic:cNvPr>
+                    <pic:cNvPicPr>
+                      <a:picLocks noChangeAspect="1"/>
+                    </pic:cNvPicPr>
+                  </pic:nvPicPr>
+                  <pic:blipFill>
+                    <a:blip r:embed="rId57" cstate="print">
+                      <a:extLst>
+                        <a:ext uri="{28A0092B-C50C-407E-A947-70E740481C1C}">
+                          <a14:useLocalDpi xmlns:a14="http://schemas.microsoft.com/office/drawing/2010/main" val="0"/>
+                        </a:ext>
+                      </a:extLst>
+                    </a:blip>
+                    <a:stretch>
+                      <a:fillRect/>
+                    </a:stretch>
+                  </pic:blipFill>
+                  <pic:spPr>
+                    <a:xfrm>
+                      <a:off x="0" y="0"/>
+                      <a:ext cx="299720" cy="299721"/>
+                    </a:xfrm>
+                    <a:prstGeom prst="rect">
+                      <a:avLst/>
+                    </a:prstGeom>
+                  </pic:spPr>
+                </pic:pic>
+              </a:graphicData>
+            </a:graphic>
+          </wp:anchor>
+        </w:drawing>
+      </w:r>
+      <w:r>
+        <w:rPr>
+          <w:noProof/>
+        </w:rPr>
+        <w:drawing>
+          <wp:anchor distT="0" distB="0" distL="114300" distR="114300" simplePos="0" relativeHeight="251710464" behindDoc="0" locked="0" layoutInCell="1" allowOverlap="1" wp14:anchorId="0A26E63E" wp14:editId="5CB663C5">
+            <wp:simplePos x="0" y="0"/>
+            <wp:positionH relativeFrom="column">
+              <wp:posOffset>3620770</wp:posOffset>
+            </wp:positionH>
+            <wp:positionV relativeFrom="paragraph">
+              <wp:posOffset>4946650</wp:posOffset>
+            </wp:positionV>
+            <wp:extent cx="299720" cy="299720"/>
+            <wp:effectExtent l="0" t="0" r="5080" b="5080"/>
+            <wp:wrapSquare wrapText="bothSides"/>
+            <wp:docPr id="453" name="Imagen 453" descr="Dibujo en blanco y negro&#10;&#10;El contenido generado por IA puede ser incorrecto.">
+              <a:hlinkClick xmlns:a="http://schemas.openxmlformats.org/drawingml/2006/main" r:id="rId58"/>
+            </wp:docPr>
+            <wp:cNvGraphicFramePr>
+              <a:graphicFrameLocks xmlns:a="http://schemas.openxmlformats.org/drawingml/2006/main" noChangeAspect="1"/>
+            </wp:cNvGraphicFramePr>
+            <a:graphic xmlns:a="http://schemas.openxmlformats.org/drawingml/2006/main">
+              <a:graphicData uri="http://schemas.openxmlformats.org/drawingml/2006/picture">
+                <pic:pic xmlns:pic="http://schemas.openxmlformats.org/drawingml/2006/picture">
+                  <pic:nvPicPr>
+                    <pic:cNvPr id="453" name="Imagen 453" descr="Dibujo en blanco y negro&#10;&#10;El contenido generado por IA puede ser incorrecto.">
+                      <a:hlinkClick r:id="rId58"/>
+                    </pic:cNvPr>
+                    <pic:cNvPicPr>
+                      <a:picLocks noChangeAspect="1"/>
+                    </pic:cNvPicPr>
+                  </pic:nvPicPr>
+                  <pic:blipFill>
+                    <a:blip r:embed="rId59" cstate="print">
+                      <a:extLst>
+                        <a:ext uri="{28A0092B-C50C-407E-A947-70E740481C1C}">
+                          <a14:useLocalDpi xmlns:a14="http://schemas.microsoft.com/office/drawing/2010/main" val="0"/>
+                        </a:ext>
+                      </a:extLst>
+                    </a:blip>
+                    <a:stretch>
+                      <a:fillRect/>
+                    </a:stretch>
+                  </pic:blipFill>
+                  <pic:spPr>
+                    <a:xfrm>
+                      <a:off x="0" y="0"/>
+                      <a:ext cx="299720" cy="299720"/>
+                    </a:xfrm>
+                    <a:prstGeom prst="rect">
+                      <a:avLst/>
+                    </a:prstGeom>
+                  </pic:spPr>
+                </pic:pic>
+              </a:graphicData>
+            </a:graphic>
+          </wp:anchor>
+        </w:drawing>
+      </w:r>
+      <w:r>
+        <w:rPr>
+          <w:noProof/>
+        </w:rPr>
+        <w:drawing>
+          <wp:anchor distT="0" distB="0" distL="114300" distR="114300" simplePos="0" relativeHeight="251708416" behindDoc="0" locked="0" layoutInCell="1" allowOverlap="1" wp14:anchorId="7382365E" wp14:editId="6B2959E3">
+            <wp:simplePos x="0" y="0"/>
+            <wp:positionH relativeFrom="column">
+              <wp:posOffset>3119120</wp:posOffset>
+            </wp:positionH>
+            <wp:positionV relativeFrom="paragraph">
+              <wp:posOffset>4959350</wp:posOffset>
+            </wp:positionV>
+            <wp:extent cx="299720" cy="299721"/>
+            <wp:effectExtent l="0" t="0" r="5080" b="5080"/>
+            <wp:wrapSquare wrapText="bothSides"/>
+            <wp:docPr id="452" name="Imagen 452" descr="Icono&#10;&#10;El contenido generado por IA puede ser incorrecto.">
+              <a:hlinkClick xmlns:a="http://schemas.openxmlformats.org/drawingml/2006/main" r:id="rId60"/>
+            </wp:docPr>
+            <wp:cNvGraphicFramePr>
+              <a:graphicFrameLocks xmlns:a="http://schemas.openxmlformats.org/drawingml/2006/main" noChangeAspect="1"/>
+            </wp:cNvGraphicFramePr>
+            <a:graphic xmlns:a="http://schemas.openxmlformats.org/drawingml/2006/main">
+              <a:graphicData uri="http://schemas.openxmlformats.org/drawingml/2006/picture">
+                <pic:pic xmlns:pic="http://schemas.openxmlformats.org/drawingml/2006/picture">
+                  <pic:nvPicPr>
+                    <pic:cNvPr id="452" name="Imagen 452" descr="Icono&#10;&#10;El contenido generado por IA puede ser incorrecto.">
+                      <a:hlinkClick r:id="rId60"/>
+                    </pic:cNvPr>
+                    <pic:cNvPicPr>
+                      <a:picLocks noChangeAspect="1"/>
+                    </pic:cNvPicPr>
+                  </pic:nvPicPr>
+                  <pic:blipFill>
+                    <a:blip r:embed="rId61" cstate="print">
+                      <a:extLst>
+                        <a:ext uri="{28A0092B-C50C-407E-A947-70E740481C1C}">
+                          <a14:useLocalDpi xmlns:a14="http://schemas.microsoft.com/office/drawing/2010/main" val="0"/>
+                        </a:ext>
+                      </a:extLst>
+                    </a:blip>
+                    <a:stretch>
+                      <a:fillRect/>
+                    </a:stretch>
+                  </pic:blipFill>
+                  <pic:spPr>
+                    <a:xfrm>
+                      <a:off x="0" y="0"/>
+                      <a:ext cx="299720" cy="299721"/>
+                    </a:xfrm>
+                    <a:prstGeom prst="rect">
+                      <a:avLst/>
+                    </a:prstGeom>
+                  </pic:spPr>
+                </pic:pic>
+              </a:graphicData>
+            </a:graphic>
+          </wp:anchor>
+        </w:drawing>
+      </w:r>
+      <w:r>
+        <w:rPr>
+          <w:noProof/>
+        </w:rPr>
+        <w:drawing>
+          <wp:anchor distT="0" distB="0" distL="114300" distR="114300" simplePos="0" relativeHeight="251706368" behindDoc="0" locked="0" layoutInCell="1" allowOverlap="1" wp14:anchorId="12197F99" wp14:editId="1F414EE7">
+            <wp:simplePos x="0" y="0"/>
+            <wp:positionH relativeFrom="column">
+              <wp:posOffset>2541270</wp:posOffset>
+            </wp:positionH>
+            <wp:positionV relativeFrom="paragraph">
+              <wp:posOffset>4953635</wp:posOffset>
+            </wp:positionV>
+            <wp:extent cx="329565" cy="329566"/>
+            <wp:effectExtent l="0" t="0" r="635" b="635"/>
+            <wp:wrapSquare wrapText="bothSides"/>
+            <wp:docPr id="451" name="Imagen 451" descr="Icono&#10;&#10;El contenido generado por IA puede ser incorrecto.">
+              <a:hlinkClick xmlns:a="http://schemas.openxmlformats.org/drawingml/2006/main" r:id="rId62"/>
+            </wp:docPr>
+            <wp:cNvGraphicFramePr>
+              <a:graphicFrameLocks xmlns:a="http://schemas.openxmlformats.org/drawingml/2006/main" noChangeAspect="1"/>
+            </wp:cNvGraphicFramePr>
+            <a:graphic xmlns:a="http://schemas.openxmlformats.org/drawingml/2006/main">
+              <a:graphicData uri="http://schemas.openxmlformats.org/drawingml/2006/picture">
+                <pic:pic xmlns:pic="http://schemas.openxmlformats.org/drawingml/2006/picture">
+                  <pic:nvPicPr>
+                    <pic:cNvPr id="451" name="Imagen 451" descr="Icono&#10;&#10;El contenido generado por IA puede ser incorrecto.">
+                      <a:hlinkClick r:id="rId62"/>
+                    </pic:cNvPr>
+                    <pic:cNvPicPr>
+                      <a:picLocks noChangeAspect="1"/>
+                    </pic:cNvPicPr>
+                  </pic:nvPicPr>
+                  <pic:blipFill>
+                    <a:blip r:embed="rId63" cstate="print">
+                      <a:extLst>
+                        <a:ext uri="{28A0092B-C50C-407E-A947-70E740481C1C}">
+                          <a14:useLocalDpi xmlns:a14="http://schemas.microsoft.com/office/drawing/2010/main" val="0"/>
+                        </a:ext>
+                      </a:extLst>
+                    </a:blip>
+                    <a:stretch>
+                      <a:fillRect/>
+                    </a:stretch>
+                  </pic:blipFill>
+                  <pic:spPr>
+                    <a:xfrm>
+                      <a:off x="0" y="0"/>
+                      <a:ext cx="329565" cy="329566"/>
+                    </a:xfrm>
+                    <a:prstGeom prst="rect">
+                      <a:avLst/>
+                    </a:prstGeom>
+                  </pic:spPr>
+                </pic:pic>
+              </a:graphicData>
+            </a:graphic>
+          </wp:anchor>
+        </w:drawing>
+      </w:r>
+      <w:r>
+        <w:rPr>
+          <w:noProof/>
+        </w:rPr>
+        <w:drawing>
+          <wp:anchor distT="0" distB="0" distL="114300" distR="114300" simplePos="0" relativeHeight="251702272" behindDoc="0" locked="0" layoutInCell="1" allowOverlap="1" wp14:anchorId="1AD50825" wp14:editId="22C7E37D">
+            <wp:simplePos x="0" y="0"/>
+            <wp:positionH relativeFrom="page">
+              <wp:align>right</wp:align>
+            </wp:positionH>
+            <wp:positionV relativeFrom="margin">
+              <wp:align>center</wp:align>
+            </wp:positionV>
+            <wp:extent cx="7893050" cy="10214687"/>
+            <wp:effectExtent l="0" t="0" r="0" b="0"/>
+            <wp:wrapSquare wrapText="bothSides"/>
+            <wp:docPr id="35" name="Imagen 35" descr="Gráfico, Gráfico de rectángulos, PowerPoint&#10;&#10;El contenido generado por IA puede ser incorrecto."/>
+            <wp:cNvGraphicFramePr>
+              <a:graphicFrameLocks xmlns:a="http://schemas.openxmlformats.org/drawingml/2006/main" noChangeAspect="1"/>
+            </wp:cNvGraphicFramePr>
+            <a:graphic xmlns:a="http://schemas.openxmlformats.org/drawingml/2006/main">
+              <a:graphicData uri="http://schemas.openxmlformats.org/drawingml/2006/picture">
+                <pic:pic xmlns:pic="http://schemas.openxmlformats.org/drawingml/2006/picture">
+                  <pic:nvPicPr>
+                    <pic:cNvPr id="35" name="Imagen 35" descr="Gráfico, Gráfico de rectángulos, PowerPoint&#10;&#10;El contenido generado por IA puede ser incorrecto."/>
+                    <pic:cNvPicPr/>
+                  </pic:nvPicPr>
+                  <pic:blipFill>
+                    <a:blip r:embed="rId64" cstate="print">
+                      <a:extLst>
+                        <a:ext uri="{28A0092B-C50C-407E-A947-70E740481C1C}">
+                          <a14:useLocalDpi xmlns:a14="http://schemas.microsoft.com/office/drawing/2010/main" val="0"/>
+                        </a:ext>
+                      </a:extLst>
+                    </a:blip>
+                    <a:stretch>
+                      <a:fillRect/>
+                    </a:stretch>
+                  </pic:blipFill>
+                  <pic:spPr>
+                    <a:xfrm>
+                      <a:off x="0" y="0"/>
+                      <a:ext cx="7893050" cy="10214687"/>
+                    </a:xfrm>
+                    <a:prstGeom prst="rect">
+                      <a:avLst/>
+                    </a:prstGeom>
+                  </pic:spPr>
+                </pic:pic>
+              </a:graphicData>
+            </a:graphic>
+            <wp14:sizeRelH relativeFrom="margin">
+              <wp14:pctWidth>0</wp14:pctWidth>
+            </wp14:sizeRelH>
+            <wp14:sizeRelV relativeFrom="margin">
+              <wp14:pctHeight>0</wp14:pctHeight>
+            </wp14:sizeRelV>
+          </wp:anchor>
+        </w:drawing>
+      </w:r>
+      <w:r>
+        <w:rPr>
+          <w:lang w:val="es-CO"/>
+        </w:rPr>
+        <w:drawing>
+          <wp:inline distT="0" distB="0" distL="0" distR="0" wp14:anchorId="346CE025" wp14:editId="5666AF6A">
+            <wp:extent cx="2730640" cy="615982"/>
+            <wp:effectExtent l="0" t="0" r="0" b="0"/>
+            <wp:docPr id="1254585814" name="Imagen 1" descr="Icono&#10;&#10;El contenido generado por IA puede ser incorrecto."/>
+            <wp:cNvGraphicFramePr>
+              <a:graphicFrameLocks xmlns:a="http://schemas.openxmlformats.org/drawingml/2006/main" noChangeAspect="1"/>
+            </wp:cNvGraphicFramePr>
+            <a:graphic xmlns:a="http://schemas.openxmlformats.org/drawingml/2006/main">
+              <a:graphicData uri="http://schemas.openxmlformats.org/drawingml/2006/picture">
+                <pic:pic xmlns:pic="http://schemas.openxmlformats.org/drawingml/2006/picture">
+                  <pic:nvPicPr>
+                    <pic:cNvPr id="1254585814" name="Imagen 1" descr="Icono&#10;&#10;El contenido generado por IA puede ser incorrecto."/>
+                    <pic:cNvPicPr/>
+                  </pic:nvPicPr>
+                  <pic:blipFill>
+                    <a:blip r:embed="rId65"/>
+                    <a:stretch>
+                      <a:fillRect/>
+                    </a:stretch>
+                  </pic:blipFill>
+                  <pic:spPr>
+                    <a:xfrm>
+                      <a:off x="0" y="0"/>
+                      <a:ext cx="2730640" cy="615982"/>
+                    </a:xfrm>
+                    <a:prstGeom prst="rect">
+                      <a:avLst/>
+                    </a:prstGeom>
+                  </pic:spPr>
+                </pic:pic>
+              </a:graphicData>
+            </a:graphic>
+          </wp:inline>
+        </w:drawing>
+      </w:r>
+      <w:r>
+        <w:rPr>
+          <w:lang w:val="es-CO"/>
+        </w:rPr>
+        <w:drawing>
+          <wp:inline distT="0" distB="0" distL="0" distR="0" wp14:anchorId="655E9BC5" wp14:editId="05CE8205">
+            <wp:extent cx="2730640" cy="615982"/>
+            <wp:effectExtent l="0" t="0" r="0" b="0"/>
+            <wp:docPr id="1089673144" name="Imagen 1" descr="Icono&#10;&#10;El contenido generado por IA puede ser incorrecto."/>
+            <wp:cNvGraphicFramePr>
+              <a:graphicFrameLocks xmlns:a="http://schemas.openxmlformats.org/drawingml/2006/main" noChangeAspect="1"/>
+            </wp:cNvGraphicFramePr>
+            <a:graphic xmlns:a="http://schemas.openxmlformats.org/drawingml/2006/main">
+              <a:graphicData uri="http://schemas.openxmlformats.org/drawingml/2006/picture">
+                <pic:pic xmlns:pic="http://schemas.openxmlformats.org/drawingml/2006/picture">
+                  <pic:nvPicPr>
+                    <pic:cNvPr id="1089673144" name="Imagen 1" descr="Icono&#10;&#10;El contenido generado por IA puede ser incorrecto."/>
+                    <pic:cNvPicPr/>
+                  </pic:nvPicPr>
+                  <pic:blipFill>
+                    <a:blip r:embed="rId65"/>
+                    <a:stretch>
+                      <a:fillRect/>
+                    </a:stretch>
+                  </pic:blipFill>
+                  <pic:spPr>
+                    <a:xfrm>
+                      <a:off x="0" y="0"/>
+                      <a:ext cx="2730640" cy="615982"/>
+                    </a:xfrm>
+                    <a:prstGeom prst="rect">
+                      <a:avLst/>
+                    </a:prstGeom>
+                  </pic:spPr>
+                </pic:pic>
+              </a:graphicData>
+            </a:graphic>
+          </wp:inline>
+        </w:drawing>
+      </w:r>
     </w:p>
     <w:sectPr>
-      <w:headerReference w:type="default" r:id="rId56"/>
+      <w:headerReference w:type="default" r:id="rId66"/>
       <w:pgSz w:w="12240" w:h="15840"/>
       <w:pgMar w:top="1418" w:right="1418" w:bottom="1701" w:left="1418" w:header="709" w:footer="709" w:gutter="0"/>
       <w:cols w:space="708"/>
@@ -30364,10 +30743,25 @@
 </file>
 
 <file path=customXml/item1.xml><?xml version="1.0" encoding="utf-8"?>
+<p:properties xmlns:p="http://schemas.microsoft.com/office/2006/metadata/properties" xmlns:xsi="http://www.w3.org/2001/XMLSchema-instance" xmlns:pc="http://schemas.microsoft.com/office/infopath/2007/PartnerControls">
+  <documentManagement/>
+</p:properties>
+</file>
+
+<file path=customXml/item2.xml><?xml version="1.0" encoding="utf-8"?>
+<?mso-contentType ?>
+<FormTemplates xmlns="http://schemas.microsoft.com/sharepoint/v3/contenttype/forms">
+  <Display>DocumentLibraryForm</Display>
+  <Edit>DocumentLibraryForm</Edit>
+  <New>DocumentLibraryForm</New>
+</FormTemplates>
+</file>
+
+<file path=customXml/item3.xml><?xml version="1.0" encoding="utf-8"?>
 <b:Sources xmlns:b="http://schemas.openxmlformats.org/officeDocument/2006/bibliography" xmlns="http://schemas.openxmlformats.org/officeDocument/2006/bibliography" SelectedStyle="\APA.XSL" StyleName="APA Fifth Edition"/>
 </file>
 
-<file path=customXml/item2.xml><?xml version="1.0" encoding="utf-8"?>
+<file path=customXml/item4.xml><?xml version="1.0" encoding="utf-8"?>
 <ct:contentTypeSchema xmlns:ct="http://schemas.microsoft.com/office/2006/metadata/contentType" xmlns:ma="http://schemas.microsoft.com/office/2006/metadata/properties/metaAttributes" ct:_="" ma:_="" ma:contentTypeName="Document" ma:contentTypeID="0x01010039BD88564C98254C9A48C5E3B0C2B8A5" ma:contentTypeVersion="10" ma:contentTypeDescription="Create a new document." ma:contentTypeScope="" ma:versionID="6a89e4b96950c99fbc4a3a09ff320e71">
   <xsd:schema xmlns:xsd="http://www.w3.org/2001/XMLSchema" xmlns:xs="http://www.w3.org/2001/XMLSchema" xmlns:p="http://schemas.microsoft.com/office/2006/metadata/properties" xmlns:ns2="740ee9bf-dcf6-4e80-a206-14efe809c469" xmlns:ns3="40e2f368-6089-42ee-b930-6e183e3c8d86" targetNamespace="http://schemas.microsoft.com/office/2006/metadata/properties" ma:root="true" ma:fieldsID="8d555539d2e29063f214269a8dd0c805" ns2:_="" ns3:_="">
     <xsd:import namespace="740ee9bf-dcf6-4e80-a206-14efe809c469"/>
@@ -30570,22 +30964,32 @@
 </ct:contentTypeSchema>
 </file>
 
-<file path=customXml/item3.xml><?xml version="1.0" encoding="utf-8"?>
-<?mso-contentType ?>
-<FormTemplates xmlns="http://schemas.microsoft.com/sharepoint/v3/contenttype/forms">
-  <Display>DocumentLibraryForm</Display>
-  <Edit>DocumentLibraryForm</Edit>
-  <New>DocumentLibraryForm</New>
-</FormTemplates>
+<file path=customXml/itemProps1.xml><?xml version="1.0" encoding="utf-8"?>
+<ds:datastoreItem xmlns:ds="http://schemas.openxmlformats.org/officeDocument/2006/customXml" ds:itemID="{F080B791-FB0B-45E0-99F4-B294EE9754C0}">
+  <ds:schemaRefs>
+    <ds:schemaRef ds:uri="http://purl.org/dc/dcmitype/"/>
+    <ds:schemaRef ds:uri="http://schemas.microsoft.com/office/2006/metadata/properties"/>
+    <ds:schemaRef ds:uri="http://schemas.openxmlformats.org/package/2006/metadata/core-properties"/>
+    <ds:schemaRef ds:uri="http://purl.org/dc/terms/"/>
+    <ds:schemaRef ds:uri="http://www.w3.org/XML/1998/namespace"/>
+    <ds:schemaRef ds:uri="http://purl.org/dc/elements/1.1/"/>
+    <ds:schemaRef ds:uri="40e2f368-6089-42ee-b930-6e183e3c8d86"/>
+    <ds:schemaRef ds:uri="http://schemas.microsoft.com/office/2006/documentManagement/types"/>
+    <ds:schemaRef ds:uri="http://schemas.microsoft.com/office/infopath/2007/PartnerControls"/>
+    <ds:schemaRef ds:uri="740ee9bf-dcf6-4e80-a206-14efe809c469"/>
+  </ds:schemaRefs>
+</ds:datastoreItem>
 </file>
 
-<file path=customXml/item4.xml><?xml version="1.0" encoding="utf-8"?>
-<p:properties xmlns:p="http://schemas.microsoft.com/office/2006/metadata/properties" xmlns:xsi="http://www.w3.org/2001/XMLSchema-instance" xmlns:pc="http://schemas.microsoft.com/office/infopath/2007/PartnerControls">
-  <documentManagement/>
-</p:properties>
+<file path=customXml/itemProps2.xml><?xml version="1.0" encoding="utf-8"?>
+<ds:datastoreItem xmlns:ds="http://schemas.openxmlformats.org/officeDocument/2006/customXml" ds:itemID="{DE50CA94-DFD8-44E7-A926-95574CD3B500}">
+  <ds:schemaRefs>
+    <ds:schemaRef ds:uri="http://schemas.microsoft.com/sharepoint/v3/contenttype/forms"/>
+  </ds:schemaRefs>
+</ds:datastoreItem>
 </file>
 
-<file path=customXml/itemProps1.xml><?xml version="1.0" encoding="utf-8"?>
+<file path=customXml/itemProps3.xml><?xml version="1.0" encoding="utf-8"?>
 <ds:datastoreItem xmlns:ds="http://schemas.openxmlformats.org/officeDocument/2006/customXml" ds:itemID="{77F1BA25-B870-4108-B7C3-DBF43D24252B}">
   <ds:schemaRefs>
     <ds:schemaRef ds:uri="http://schemas.openxmlformats.org/officeDocument/2006/bibliography"/>
@@ -30593,7 +30997,7 @@
 </ds:datastoreItem>
 </file>
 
-<file path=customXml/itemProps2.xml><?xml version="1.0" encoding="utf-8"?>
+<file path=customXml/itemProps4.xml><?xml version="1.0" encoding="utf-8"?>
 <ds:datastoreItem xmlns:ds="http://schemas.openxmlformats.org/officeDocument/2006/customXml" ds:itemID="{35245933-5B3C-4299-AC06-BFE39F27F2E8}">
   <ds:schemaRefs>
     <ds:schemaRef ds:uri="http://schemas.microsoft.com/office/2006/metadata/contentType"/>
@@ -30612,31 +31016,6 @@
 </ds:datastoreItem>
 </file>
 
-<file path=customXml/itemProps3.xml><?xml version="1.0" encoding="utf-8"?>
-<ds:datastoreItem xmlns:ds="http://schemas.openxmlformats.org/officeDocument/2006/customXml" ds:itemID="{DE50CA94-DFD8-44E7-A926-95574CD3B500}">
-  <ds:schemaRefs>
-    <ds:schemaRef ds:uri="http://schemas.microsoft.com/sharepoint/v3/contenttype/forms"/>
-  </ds:schemaRefs>
-</ds:datastoreItem>
-</file>
-
-<file path=customXml/itemProps4.xml><?xml version="1.0" encoding="utf-8"?>
-<ds:datastoreItem xmlns:ds="http://schemas.openxmlformats.org/officeDocument/2006/customXml" ds:itemID="{F080B791-FB0B-45E0-99F4-B294EE9754C0}">
-  <ds:schemaRefs>
-    <ds:schemaRef ds:uri="http://schemas.microsoft.com/office/infopath/2007/PartnerControls"/>
-    <ds:schemaRef ds:uri="http://purl.org/dc/elements/1.1/"/>
-    <ds:schemaRef ds:uri="740ee9bf-dcf6-4e80-a206-14efe809c469"/>
-    <ds:schemaRef ds:uri="http://schemas.microsoft.com/office/2006/metadata/properties"/>
-    <ds:schemaRef ds:uri="http://schemas.openxmlformats.org/package/2006/metadata/core-properties"/>
-    <ds:schemaRef ds:uri="40e2f368-6089-42ee-b930-6e183e3c8d86"/>
-    <ds:schemaRef ds:uri="http://schemas.microsoft.com/office/2006/documentManagement/types"/>
-    <ds:schemaRef ds:uri="http://www.w3.org/XML/1998/namespace"/>
-    <ds:schemaRef ds:uri="http://purl.org/dc/dcmitype/"/>
-    <ds:schemaRef ds:uri="http://purl.org/dc/terms/"/>
-  </ds:schemaRefs>
-</ds:datastoreItem>
-</file>
-
 <file path=docMetadata/LabelInfo.xml><?xml version="1.0" encoding="utf-8"?>
 <clbl:labelList xmlns:clbl="http://schemas.microsoft.com/office/2020/mipLabelMetadata">
   <clbl:label id="{2b5b7d77-f19b-4c6d-b180-5768c09ad43b}" enabled="0" method="" siteId="{2b5b7d77-f19b-4c6d-b180-5768c09ad43b}" removed="1"/>

</xml_diff>